<commit_message>
Added Black Box tests to test new functionality for canceling a load/save file action.
</commit_message>
<xml_diff>
--- a/PackScheduler/project_docs/CSC216_L12_BBTP.docx
+++ b/PackScheduler/project_docs/CSC216_L12_BBTP.docx
@@ -201,10 +201,7 @@
         </w:pBdr>
       </w:pPr>
       <w:r>
-        <w:t xml:space="preserve">Log in as </w:t>
-      </w:r>
-      <w:r>
-        <w:t>a registrar using the id “registrar” and password “Regi5tr@r”</w:t>
+        <w:t>Log in as a registrar using the id “registrar” and password “Regi5tr@r”</w:t>
       </w:r>
     </w:p>
     <w:p>
@@ -294,10 +291,7 @@
         </w:pBdr>
       </w:pPr>
       <w:r>
-        <w:t>Click on Load Faculty Directory</w:t>
-      </w:r>
-      <w:r>
-        <w:t xml:space="preserve"> button</w:t>
+        <w:t>Click on Load Faculty Directory button</w:t>
       </w:r>
     </w:p>
     <w:p>
@@ -890,8 +884,1660 @@
             <w:r>
               <w:t>The course roll info is displayed, waitlisted students are not shown</w:t>
             </w:r>
+          </w:p>
+        </w:tc>
+        <w:tc>
+          <w:tcPr>
+            <w:tcW w:w="3240" w:type="dxa"/>
+            <w:shd w:val="clear" w:color="auto" w:fill="auto"/>
+            <w:tcMar>
+              <w:top w:w="100" w:type="dxa"/>
+              <w:left w:w="100" w:type="dxa"/>
+              <w:bottom w:w="100" w:type="dxa"/>
+              <w:right w:w="100" w:type="dxa"/>
+            </w:tcMar>
+          </w:tcPr>
+          <w:p>
+            <w:pPr>
+              <w:widowControl w:val="0"/>
+              <w:pBdr>
+                <w:top w:val="nil"/>
+                <w:left w:val="nil"/>
+                <w:bottom w:val="nil"/>
+                <w:right w:val="nil"/>
+                <w:between w:val="nil"/>
+              </w:pBdr>
+              <w:spacing w:line="240" w:lineRule="auto"/>
+              <w:rPr>
+                <w:b/>
+              </w:rPr>
+            </w:pPr>
+          </w:p>
+        </w:tc>
+      </w:tr>
+      <w:tr>
+        <w:tc>
+          <w:tcPr>
+            <w:tcW w:w="1185" w:type="dxa"/>
+            <w:shd w:val="clear" w:color="auto" w:fill="auto"/>
+            <w:tcMar>
+              <w:top w:w="100" w:type="dxa"/>
+              <w:left w:w="100" w:type="dxa"/>
+              <w:bottom w:w="100" w:type="dxa"/>
+              <w:right w:w="100" w:type="dxa"/>
+            </w:tcMar>
+          </w:tcPr>
+          <w:p>
+            <w:pPr>
+              <w:widowControl w:val="0"/>
+              <w:pBdr>
+                <w:top w:val="nil"/>
+                <w:left w:val="nil"/>
+                <w:bottom w:val="nil"/>
+                <w:right w:val="nil"/>
+                <w:between w:val="nil"/>
+              </w:pBdr>
+              <w:spacing w:line="240" w:lineRule="auto"/>
+            </w:pPr>
+            <w:proofErr w:type="spellStart"/>
+            <w:r>
+              <w:t>CancelLoadingFileIn</w:t>
+            </w:r>
+            <w:r>
+              <w:t>Student</w:t>
+            </w:r>
+            <w:r>
+              <w:t>Directory</w:t>
+            </w:r>
+            <w:r>
+              <w:t>Panel</w:t>
+            </w:r>
+            <w:proofErr w:type="spellEnd"/>
+          </w:p>
+        </w:tc>
+        <w:tc>
+          <w:tcPr>
+            <w:tcW w:w="5280" w:type="dxa"/>
+            <w:shd w:val="clear" w:color="auto" w:fill="auto"/>
+            <w:tcMar>
+              <w:top w:w="100" w:type="dxa"/>
+              <w:left w:w="100" w:type="dxa"/>
+              <w:bottom w:w="100" w:type="dxa"/>
+              <w:right w:w="100" w:type="dxa"/>
+            </w:tcMar>
+          </w:tcPr>
+          <w:p>
+            <w:pPr>
+              <w:widowControl w:val="0"/>
+              <w:pBdr>
+                <w:top w:val="nil"/>
+                <w:left w:val="nil"/>
+                <w:bottom w:val="nil"/>
+                <w:right w:val="nil"/>
+                <w:between w:val="nil"/>
+              </w:pBdr>
+              <w:spacing w:line="240" w:lineRule="auto"/>
+            </w:pPr>
+            <w:r>
+              <w:rPr>
+                <w:i/>
+              </w:rPr>
+              <w:t xml:space="preserve">Preconditions: </w:t>
+            </w:r>
+            <w:r>
+              <w:t>Test Initialization steps 1 – 3 run correctly</w:t>
+            </w:r>
+          </w:p>
+          <w:p>
+            <w:pPr>
+              <w:widowControl w:val="0"/>
+              <w:pBdr>
+                <w:top w:val="nil"/>
+                <w:left w:val="nil"/>
+                <w:bottom w:val="nil"/>
+                <w:right w:val="nil"/>
+                <w:between w:val="nil"/>
+              </w:pBdr>
+              <w:spacing w:line="240" w:lineRule="auto"/>
+            </w:pPr>
+          </w:p>
+          <w:p>
+            <w:pPr>
+              <w:widowControl w:val="0"/>
+              <w:pBdr>
+                <w:top w:val="nil"/>
+                <w:left w:val="nil"/>
+                <w:bottom w:val="nil"/>
+                <w:right w:val="nil"/>
+                <w:between w:val="nil"/>
+              </w:pBdr>
+              <w:spacing w:line="240" w:lineRule="auto"/>
+            </w:pPr>
+            <w:r>
+              <w:t xml:space="preserve">When the file chooser loads click the </w:t>
+            </w:r>
+            <w:r>
+              <w:rPr>
+                <w:b/>
+              </w:rPr>
+              <w:t xml:space="preserve">Cancel </w:t>
+            </w:r>
+            <w:r>
+              <w:t>button.</w:t>
+            </w:r>
+          </w:p>
+          <w:p>
+            <w:pPr>
+              <w:widowControl w:val="0"/>
+              <w:pBdr>
+                <w:top w:val="nil"/>
+                <w:left w:val="nil"/>
+                <w:bottom w:val="nil"/>
+                <w:right w:val="nil"/>
+                <w:between w:val="nil"/>
+              </w:pBdr>
+              <w:spacing w:line="240" w:lineRule="auto"/>
+            </w:pPr>
+          </w:p>
+          <w:p>
+            <w:pPr>
+              <w:widowControl w:val="0"/>
+              <w:pBdr>
+                <w:top w:val="nil"/>
+                <w:left w:val="nil"/>
+                <w:bottom w:val="nil"/>
+                <w:right w:val="nil"/>
+                <w:between w:val="nil"/>
+              </w:pBdr>
+              <w:spacing w:line="240" w:lineRule="auto"/>
+            </w:pPr>
+            <w:r>
+              <w:t xml:space="preserve">Click the </w:t>
+            </w:r>
+            <w:r>
+              <w:rPr>
+                <w:b/>
+              </w:rPr>
+              <w:t>Ok</w:t>
+            </w:r>
+            <w:r>
+              <w:t xml:space="preserve"> button.</w:t>
+            </w:r>
+          </w:p>
+        </w:tc>
+        <w:tc>
+          <w:tcPr>
+            <w:tcW w:w="3255" w:type="dxa"/>
+            <w:shd w:val="clear" w:color="auto" w:fill="auto"/>
+            <w:tcMar>
+              <w:top w:w="100" w:type="dxa"/>
+              <w:left w:w="100" w:type="dxa"/>
+              <w:bottom w:w="100" w:type="dxa"/>
+              <w:right w:w="100" w:type="dxa"/>
+            </w:tcMar>
+          </w:tcPr>
+          <w:p>
+            <w:pPr>
+              <w:widowControl w:val="0"/>
+              <w:pBdr>
+                <w:top w:val="nil"/>
+                <w:left w:val="nil"/>
+                <w:bottom w:val="nil"/>
+                <w:right w:val="nil"/>
+                <w:between w:val="nil"/>
+              </w:pBdr>
+              <w:spacing w:line="240" w:lineRule="auto"/>
+            </w:pPr>
+            <w:r>
+              <w:t>A pop-up dialog loads with an error message “Action canceled.” Once the Ok button is clicked, they are returned back to the main panel.</w:t>
+            </w:r>
+          </w:p>
+          <w:p>
+            <w:pPr>
+              <w:widowControl w:val="0"/>
+              <w:pBdr>
+                <w:top w:val="nil"/>
+                <w:left w:val="nil"/>
+                <w:bottom w:val="nil"/>
+                <w:right w:val="nil"/>
+                <w:between w:val="nil"/>
+              </w:pBdr>
+              <w:spacing w:line="240" w:lineRule="auto"/>
+            </w:pPr>
+          </w:p>
+        </w:tc>
+        <w:tc>
+          <w:tcPr>
+            <w:tcW w:w="3240" w:type="dxa"/>
+            <w:shd w:val="clear" w:color="auto" w:fill="auto"/>
+            <w:tcMar>
+              <w:top w:w="100" w:type="dxa"/>
+              <w:left w:w="100" w:type="dxa"/>
+              <w:bottom w:w="100" w:type="dxa"/>
+              <w:right w:w="100" w:type="dxa"/>
+            </w:tcMar>
+          </w:tcPr>
+          <w:p>
+            <w:pPr>
+              <w:widowControl w:val="0"/>
+              <w:pBdr>
+                <w:top w:val="nil"/>
+                <w:left w:val="nil"/>
+                <w:bottom w:val="nil"/>
+                <w:right w:val="nil"/>
+                <w:between w:val="nil"/>
+              </w:pBdr>
+              <w:spacing w:line="240" w:lineRule="auto"/>
+            </w:pPr>
+            <w:r>
+              <w:t>A pop-up dialog loads with an error message “Action canceled.” Once the Ok button is clicked, they are returned back to the main panel.</w:t>
+            </w:r>
+          </w:p>
+          <w:p>
+            <w:pPr>
+              <w:widowControl w:val="0"/>
+              <w:pBdr>
+                <w:top w:val="nil"/>
+                <w:left w:val="nil"/>
+                <w:bottom w:val="nil"/>
+                <w:right w:val="nil"/>
+                <w:between w:val="nil"/>
+              </w:pBdr>
+              <w:spacing w:line="240" w:lineRule="auto"/>
+              <w:rPr>
+                <w:b/>
+              </w:rPr>
+            </w:pPr>
+          </w:p>
+        </w:tc>
+      </w:tr>
+      <w:tr>
+        <w:tc>
+          <w:tcPr>
+            <w:tcW w:w="1185" w:type="dxa"/>
+            <w:shd w:val="clear" w:color="auto" w:fill="auto"/>
+            <w:tcMar>
+              <w:top w:w="100" w:type="dxa"/>
+              <w:left w:w="100" w:type="dxa"/>
+              <w:bottom w:w="100" w:type="dxa"/>
+              <w:right w:w="100" w:type="dxa"/>
+            </w:tcMar>
+          </w:tcPr>
+          <w:p>
+            <w:pPr>
+              <w:widowControl w:val="0"/>
+              <w:pBdr>
+                <w:top w:val="nil"/>
+                <w:left w:val="nil"/>
+                <w:bottom w:val="nil"/>
+                <w:right w:val="nil"/>
+                <w:between w:val="nil"/>
+              </w:pBdr>
+              <w:spacing w:line="240" w:lineRule="auto"/>
+            </w:pPr>
+            <w:proofErr w:type="spellStart"/>
+            <w:r>
+              <w:t>CancelSavingFileInStudentDirectoryPanel</w:t>
+            </w:r>
+            <w:proofErr w:type="spellEnd"/>
+          </w:p>
+        </w:tc>
+        <w:tc>
+          <w:tcPr>
+            <w:tcW w:w="5280" w:type="dxa"/>
+            <w:shd w:val="clear" w:color="auto" w:fill="auto"/>
+            <w:tcMar>
+              <w:top w:w="100" w:type="dxa"/>
+              <w:left w:w="100" w:type="dxa"/>
+              <w:bottom w:w="100" w:type="dxa"/>
+              <w:right w:w="100" w:type="dxa"/>
+            </w:tcMar>
+          </w:tcPr>
+          <w:p>
+            <w:pPr>
+              <w:widowControl w:val="0"/>
+              <w:pBdr>
+                <w:top w:val="nil"/>
+                <w:left w:val="nil"/>
+                <w:bottom w:val="nil"/>
+                <w:right w:val="nil"/>
+                <w:between w:val="nil"/>
+              </w:pBdr>
+              <w:spacing w:line="240" w:lineRule="auto"/>
+            </w:pPr>
+            <w:r>
+              <w:rPr>
+                <w:i/>
+              </w:rPr>
+              <w:t xml:space="preserve">Preconditions: </w:t>
+            </w:r>
+            <w:r>
+              <w:t>Test Initialization step 1</w:t>
+            </w:r>
+            <w:r>
+              <w:t>-2</w:t>
+            </w:r>
+            <w:r>
+              <w:t xml:space="preserve"> run</w:t>
+            </w:r>
+            <w:r>
+              <w:t>s</w:t>
+            </w:r>
+            <w:r>
+              <w:t xml:space="preserve"> correctly</w:t>
+            </w:r>
+          </w:p>
+          <w:p>
+            <w:pPr>
+              <w:widowControl w:val="0"/>
+              <w:pBdr>
+                <w:top w:val="nil"/>
+                <w:left w:val="nil"/>
+                <w:bottom w:val="nil"/>
+                <w:right w:val="nil"/>
+                <w:between w:val="nil"/>
+              </w:pBdr>
+              <w:spacing w:line="240" w:lineRule="auto"/>
+            </w:pPr>
+          </w:p>
+          <w:p>
+            <w:pPr>
+              <w:widowControl w:val="0"/>
+              <w:pBdr>
+                <w:top w:val="nil"/>
+                <w:left w:val="nil"/>
+                <w:bottom w:val="nil"/>
+                <w:right w:val="nil"/>
+                <w:between w:val="nil"/>
+              </w:pBdr>
+              <w:spacing w:line="240" w:lineRule="auto"/>
+            </w:pPr>
+            <w:r>
+              <w:t xml:space="preserve">Click on </w:t>
+            </w:r>
+            <w:r>
+              <w:rPr>
+                <w:b/>
+              </w:rPr>
+              <w:t>Save Student Directory</w:t>
+            </w:r>
+            <w:r>
+              <w:t xml:space="preserve"> button.</w:t>
+            </w:r>
+          </w:p>
+          <w:p>
+            <w:pPr>
+              <w:widowControl w:val="0"/>
+              <w:pBdr>
+                <w:top w:val="nil"/>
+                <w:left w:val="nil"/>
+                <w:bottom w:val="nil"/>
+                <w:right w:val="nil"/>
+                <w:between w:val="nil"/>
+              </w:pBdr>
+              <w:spacing w:line="240" w:lineRule="auto"/>
+            </w:pPr>
+          </w:p>
+          <w:p>
+            <w:pPr>
+              <w:widowControl w:val="0"/>
+              <w:pBdr>
+                <w:top w:val="nil"/>
+                <w:left w:val="nil"/>
+                <w:bottom w:val="nil"/>
+                <w:right w:val="nil"/>
+                <w:between w:val="nil"/>
+              </w:pBdr>
+              <w:spacing w:line="240" w:lineRule="auto"/>
+            </w:pPr>
+            <w:r>
+              <w:t xml:space="preserve">When the file chooser loads click the </w:t>
+            </w:r>
+            <w:r>
+              <w:rPr>
+                <w:b/>
+              </w:rPr>
+              <w:t xml:space="preserve">Cancel </w:t>
+            </w:r>
+            <w:r>
+              <w:t>button.</w:t>
+            </w:r>
+          </w:p>
+          <w:p>
+            <w:pPr>
+              <w:widowControl w:val="0"/>
+              <w:pBdr>
+                <w:top w:val="nil"/>
+                <w:left w:val="nil"/>
+                <w:bottom w:val="nil"/>
+                <w:right w:val="nil"/>
+                <w:between w:val="nil"/>
+              </w:pBdr>
+              <w:spacing w:line="240" w:lineRule="auto"/>
+            </w:pPr>
+          </w:p>
+          <w:p>
+            <w:pPr>
+              <w:widowControl w:val="0"/>
+              <w:pBdr>
+                <w:top w:val="nil"/>
+                <w:left w:val="nil"/>
+                <w:bottom w:val="nil"/>
+                <w:right w:val="nil"/>
+                <w:between w:val="nil"/>
+              </w:pBdr>
+              <w:spacing w:line="240" w:lineRule="auto"/>
+              <w:rPr>
+                <w:b/>
+              </w:rPr>
+            </w:pPr>
+            <w:r>
+              <w:t xml:space="preserve">Click the </w:t>
+            </w:r>
+            <w:r>
+              <w:rPr>
+                <w:b/>
+              </w:rPr>
+              <w:t>Ok</w:t>
+            </w:r>
+            <w:r>
+              <w:t xml:space="preserve"> button.</w:t>
+            </w:r>
+          </w:p>
+        </w:tc>
+        <w:tc>
+          <w:tcPr>
+            <w:tcW w:w="3255" w:type="dxa"/>
+            <w:shd w:val="clear" w:color="auto" w:fill="auto"/>
+            <w:tcMar>
+              <w:top w:w="100" w:type="dxa"/>
+              <w:left w:w="100" w:type="dxa"/>
+              <w:bottom w:w="100" w:type="dxa"/>
+              <w:right w:w="100" w:type="dxa"/>
+            </w:tcMar>
+          </w:tcPr>
+          <w:p>
+            <w:pPr>
+              <w:widowControl w:val="0"/>
+              <w:pBdr>
+                <w:top w:val="nil"/>
+                <w:left w:val="nil"/>
+                <w:bottom w:val="nil"/>
+                <w:right w:val="nil"/>
+                <w:between w:val="nil"/>
+              </w:pBdr>
+              <w:spacing w:line="240" w:lineRule="auto"/>
+            </w:pPr>
+            <w:r>
+              <w:t>A pop-up dialog loads with an error message “Action canceled.” Once the Ok button is clicked</w:t>
+            </w:r>
+            <w:r>
+              <w:t>,</w:t>
+            </w:r>
+            <w:r>
+              <w:t xml:space="preserve"> they are returned back to the main panel.</w:t>
+            </w:r>
+          </w:p>
+          <w:p>
+            <w:pPr>
+              <w:widowControl w:val="0"/>
+              <w:pBdr>
+                <w:top w:val="nil"/>
+                <w:left w:val="nil"/>
+                <w:bottom w:val="nil"/>
+                <w:right w:val="nil"/>
+                <w:between w:val="nil"/>
+              </w:pBdr>
+              <w:spacing w:line="240" w:lineRule="auto"/>
+            </w:pPr>
+          </w:p>
+        </w:tc>
+        <w:tc>
+          <w:tcPr>
+            <w:tcW w:w="3240" w:type="dxa"/>
+            <w:shd w:val="clear" w:color="auto" w:fill="auto"/>
+            <w:tcMar>
+              <w:top w:w="100" w:type="dxa"/>
+              <w:left w:w="100" w:type="dxa"/>
+              <w:bottom w:w="100" w:type="dxa"/>
+              <w:right w:w="100" w:type="dxa"/>
+            </w:tcMar>
+          </w:tcPr>
+          <w:p>
+            <w:pPr>
+              <w:widowControl w:val="0"/>
+              <w:pBdr>
+                <w:top w:val="nil"/>
+                <w:left w:val="nil"/>
+                <w:bottom w:val="nil"/>
+                <w:right w:val="nil"/>
+                <w:between w:val="nil"/>
+              </w:pBdr>
+              <w:spacing w:line="240" w:lineRule="auto"/>
+            </w:pPr>
+            <w:r>
+              <w:t>A pop-up dialog loads with an error message “Action canceled.” Once the Ok button is clicked, they are returned back to the main panel.</w:t>
+            </w:r>
+          </w:p>
+          <w:p>
+            <w:pPr>
+              <w:widowControl w:val="0"/>
+              <w:pBdr>
+                <w:top w:val="nil"/>
+                <w:left w:val="nil"/>
+                <w:bottom w:val="nil"/>
+                <w:right w:val="nil"/>
+                <w:between w:val="nil"/>
+              </w:pBdr>
+              <w:spacing w:line="240" w:lineRule="auto"/>
+              <w:rPr>
+                <w:b/>
+              </w:rPr>
+            </w:pPr>
+          </w:p>
+        </w:tc>
+      </w:tr>
+      <w:tr>
+        <w:tc>
+          <w:tcPr>
+            <w:tcW w:w="1185" w:type="dxa"/>
+            <w:shd w:val="clear" w:color="auto" w:fill="auto"/>
+            <w:tcMar>
+              <w:top w:w="100" w:type="dxa"/>
+              <w:left w:w="100" w:type="dxa"/>
+              <w:bottom w:w="100" w:type="dxa"/>
+              <w:right w:w="100" w:type="dxa"/>
+            </w:tcMar>
+          </w:tcPr>
+          <w:p>
+            <w:pPr>
+              <w:widowControl w:val="0"/>
+              <w:pBdr>
+                <w:top w:val="nil"/>
+                <w:left w:val="nil"/>
+                <w:bottom w:val="nil"/>
+                <w:right w:val="nil"/>
+                <w:between w:val="nil"/>
+              </w:pBdr>
+              <w:spacing w:line="240" w:lineRule="auto"/>
+            </w:pPr>
+            <w:proofErr w:type="spellStart"/>
+            <w:r>
+              <w:t>CancelLoadingFileInFacultyDirectoryPanel</w:t>
+            </w:r>
+            <w:proofErr w:type="spellEnd"/>
+          </w:p>
+        </w:tc>
+        <w:tc>
+          <w:tcPr>
+            <w:tcW w:w="5280" w:type="dxa"/>
+            <w:shd w:val="clear" w:color="auto" w:fill="auto"/>
+            <w:tcMar>
+              <w:top w:w="100" w:type="dxa"/>
+              <w:left w:w="100" w:type="dxa"/>
+              <w:bottom w:w="100" w:type="dxa"/>
+              <w:right w:w="100" w:type="dxa"/>
+            </w:tcMar>
+          </w:tcPr>
+          <w:p>
+            <w:pPr>
+              <w:widowControl w:val="0"/>
+              <w:pBdr>
+                <w:top w:val="nil"/>
+                <w:left w:val="nil"/>
+                <w:bottom w:val="nil"/>
+                <w:right w:val="nil"/>
+                <w:between w:val="nil"/>
+              </w:pBdr>
+              <w:spacing w:line="240" w:lineRule="auto"/>
+            </w:pPr>
+            <w:r>
+              <w:rPr>
+                <w:i/>
+              </w:rPr>
+              <w:t xml:space="preserve">Preconditions: </w:t>
+            </w:r>
+            <w:r>
+              <w:t>Test Initialization step 1 runs correctly</w:t>
+            </w:r>
+          </w:p>
+          <w:p>
+            <w:pPr>
+              <w:widowControl w:val="0"/>
+              <w:pBdr>
+                <w:top w:val="nil"/>
+                <w:left w:val="nil"/>
+                <w:bottom w:val="nil"/>
+                <w:right w:val="nil"/>
+                <w:between w:val="nil"/>
+              </w:pBdr>
+              <w:spacing w:line="240" w:lineRule="auto"/>
+            </w:pPr>
+          </w:p>
+          <w:p>
+            <w:pPr>
+              <w:widowControl w:val="0"/>
+              <w:pBdr>
+                <w:top w:val="nil"/>
+                <w:left w:val="nil"/>
+                <w:bottom w:val="nil"/>
+                <w:right w:val="nil"/>
+                <w:between w:val="nil"/>
+              </w:pBdr>
+              <w:spacing w:line="240" w:lineRule="auto"/>
+            </w:pPr>
+            <w:r>
+              <w:t xml:space="preserve">Click </w:t>
+            </w:r>
+            <w:r>
+              <w:t>the</w:t>
+            </w:r>
+            <w:r>
+              <w:t xml:space="preserve"> </w:t>
+            </w:r>
+            <w:r>
+              <w:rPr>
+                <w:b/>
+              </w:rPr>
+              <w:t>Faculty</w:t>
+            </w:r>
+            <w:r>
+              <w:rPr>
+                <w:b/>
+              </w:rPr>
+              <w:t xml:space="preserve"> Directory</w:t>
+            </w:r>
+            <w:r>
+              <w:t xml:space="preserve"> button</w:t>
+            </w:r>
+            <w:r>
+              <w:t xml:space="preserve"> and then the </w:t>
+            </w:r>
+            <w:r>
+              <w:rPr>
+                <w:b/>
+              </w:rPr>
+              <w:t>Load Faculty Directory</w:t>
+            </w:r>
+            <w:r>
+              <w:t xml:space="preserve"> button</w:t>
+            </w:r>
+            <w:r>
+              <w:t>.</w:t>
+            </w:r>
+          </w:p>
+          <w:p>
+            <w:pPr>
+              <w:widowControl w:val="0"/>
+              <w:pBdr>
+                <w:top w:val="nil"/>
+                <w:left w:val="nil"/>
+                <w:bottom w:val="nil"/>
+                <w:right w:val="nil"/>
+                <w:between w:val="nil"/>
+              </w:pBdr>
+              <w:spacing w:line="240" w:lineRule="auto"/>
+            </w:pPr>
+          </w:p>
+          <w:p>
+            <w:pPr>
+              <w:widowControl w:val="0"/>
+              <w:pBdr>
+                <w:top w:val="nil"/>
+                <w:left w:val="nil"/>
+                <w:bottom w:val="nil"/>
+                <w:right w:val="nil"/>
+                <w:between w:val="nil"/>
+              </w:pBdr>
+              <w:spacing w:line="240" w:lineRule="auto"/>
+            </w:pPr>
+            <w:r>
+              <w:lastRenderedPageBreak/>
+              <w:t xml:space="preserve">When the file chooser loads click the </w:t>
+            </w:r>
+            <w:r>
+              <w:rPr>
+                <w:b/>
+              </w:rPr>
+              <w:t xml:space="preserve">Cancel </w:t>
+            </w:r>
+            <w:r>
+              <w:t>button.</w:t>
+            </w:r>
+          </w:p>
+          <w:p>
+            <w:pPr>
+              <w:widowControl w:val="0"/>
+              <w:pBdr>
+                <w:top w:val="nil"/>
+                <w:left w:val="nil"/>
+                <w:bottom w:val="nil"/>
+                <w:right w:val="nil"/>
+                <w:between w:val="nil"/>
+              </w:pBdr>
+              <w:spacing w:line="240" w:lineRule="auto"/>
+            </w:pPr>
+          </w:p>
+          <w:p>
+            <w:pPr>
+              <w:widowControl w:val="0"/>
+              <w:pBdr>
+                <w:top w:val="nil"/>
+                <w:left w:val="nil"/>
+                <w:bottom w:val="nil"/>
+                <w:right w:val="nil"/>
+                <w:between w:val="nil"/>
+              </w:pBdr>
+              <w:spacing w:line="240" w:lineRule="auto"/>
+              <w:rPr>
+                <w:b/>
+              </w:rPr>
+            </w:pPr>
+            <w:r>
+              <w:t xml:space="preserve">Click the </w:t>
+            </w:r>
+            <w:r>
+              <w:rPr>
+                <w:b/>
+              </w:rPr>
+              <w:t>Ok</w:t>
+            </w:r>
+            <w:r>
+              <w:t xml:space="preserve"> button.</w:t>
+            </w:r>
+          </w:p>
+        </w:tc>
+        <w:tc>
+          <w:tcPr>
+            <w:tcW w:w="3255" w:type="dxa"/>
+            <w:shd w:val="clear" w:color="auto" w:fill="auto"/>
+            <w:tcMar>
+              <w:top w:w="100" w:type="dxa"/>
+              <w:left w:w="100" w:type="dxa"/>
+              <w:bottom w:w="100" w:type="dxa"/>
+              <w:right w:w="100" w:type="dxa"/>
+            </w:tcMar>
+          </w:tcPr>
+          <w:p>
+            <w:pPr>
+              <w:widowControl w:val="0"/>
+              <w:pBdr>
+                <w:top w:val="nil"/>
+                <w:left w:val="nil"/>
+                <w:bottom w:val="nil"/>
+                <w:right w:val="nil"/>
+                <w:between w:val="nil"/>
+              </w:pBdr>
+              <w:spacing w:line="240" w:lineRule="auto"/>
+            </w:pPr>
+            <w:r>
+              <w:lastRenderedPageBreak/>
+              <w:t>A pop-up dialog loads with an error message “Action canceled.” Once the Ok button is clicked</w:t>
+            </w:r>
+            <w:r>
+              <w:t>,</w:t>
+            </w:r>
+            <w:r>
+              <w:t xml:space="preserve"> they are returned back to the main panel.</w:t>
+            </w:r>
+          </w:p>
+          <w:p>
+            <w:pPr>
+              <w:widowControl w:val="0"/>
+              <w:pBdr>
+                <w:top w:val="nil"/>
+                <w:left w:val="nil"/>
+                <w:bottom w:val="nil"/>
+                <w:right w:val="nil"/>
+                <w:between w:val="nil"/>
+              </w:pBdr>
+              <w:spacing w:line="240" w:lineRule="auto"/>
+            </w:pPr>
+          </w:p>
+        </w:tc>
+        <w:tc>
+          <w:tcPr>
+            <w:tcW w:w="3240" w:type="dxa"/>
+            <w:shd w:val="clear" w:color="auto" w:fill="auto"/>
+            <w:tcMar>
+              <w:top w:w="100" w:type="dxa"/>
+              <w:left w:w="100" w:type="dxa"/>
+              <w:bottom w:w="100" w:type="dxa"/>
+              <w:right w:w="100" w:type="dxa"/>
+            </w:tcMar>
+          </w:tcPr>
+          <w:p>
+            <w:pPr>
+              <w:widowControl w:val="0"/>
+              <w:pBdr>
+                <w:top w:val="nil"/>
+                <w:left w:val="nil"/>
+                <w:bottom w:val="nil"/>
+                <w:right w:val="nil"/>
+                <w:between w:val="nil"/>
+              </w:pBdr>
+              <w:spacing w:line="240" w:lineRule="auto"/>
+            </w:pPr>
+            <w:r>
+              <w:t>A pop-up dialog loads with an error message “Action canceled.” Once the Ok button is clicked, they are returned back to the main panel.</w:t>
+            </w:r>
+          </w:p>
+          <w:p>
+            <w:pPr>
+              <w:widowControl w:val="0"/>
+              <w:pBdr>
+                <w:top w:val="nil"/>
+                <w:left w:val="nil"/>
+                <w:bottom w:val="nil"/>
+                <w:right w:val="nil"/>
+                <w:between w:val="nil"/>
+              </w:pBdr>
+              <w:spacing w:line="240" w:lineRule="auto"/>
+              <w:rPr>
+                <w:b/>
+              </w:rPr>
+            </w:pPr>
+          </w:p>
+        </w:tc>
+      </w:tr>
+      <w:tr>
+        <w:tc>
+          <w:tcPr>
+            <w:tcW w:w="1185" w:type="dxa"/>
+            <w:shd w:val="clear" w:color="auto" w:fill="auto"/>
+            <w:tcMar>
+              <w:top w:w="100" w:type="dxa"/>
+              <w:left w:w="100" w:type="dxa"/>
+              <w:bottom w:w="100" w:type="dxa"/>
+              <w:right w:w="100" w:type="dxa"/>
+            </w:tcMar>
+          </w:tcPr>
+          <w:p>
+            <w:pPr>
+              <w:widowControl w:val="0"/>
+              <w:pBdr>
+                <w:top w:val="nil"/>
+                <w:left w:val="nil"/>
+                <w:bottom w:val="nil"/>
+                <w:right w:val="nil"/>
+                <w:between w:val="nil"/>
+              </w:pBdr>
+              <w:spacing w:line="240" w:lineRule="auto"/>
+            </w:pPr>
+            <w:proofErr w:type="spellStart"/>
+            <w:r>
+              <w:t>CancelSavingFileInFacultyDirectoryPanel</w:t>
+            </w:r>
+            <w:proofErr w:type="spellEnd"/>
+          </w:p>
+        </w:tc>
+        <w:tc>
+          <w:tcPr>
+            <w:tcW w:w="5280" w:type="dxa"/>
+            <w:shd w:val="clear" w:color="auto" w:fill="auto"/>
+            <w:tcMar>
+              <w:top w:w="100" w:type="dxa"/>
+              <w:left w:w="100" w:type="dxa"/>
+              <w:bottom w:w="100" w:type="dxa"/>
+              <w:right w:w="100" w:type="dxa"/>
+            </w:tcMar>
+          </w:tcPr>
+          <w:p>
+            <w:pPr>
+              <w:widowControl w:val="0"/>
+              <w:pBdr>
+                <w:top w:val="nil"/>
+                <w:left w:val="nil"/>
+                <w:bottom w:val="nil"/>
+                <w:right w:val="nil"/>
+                <w:between w:val="nil"/>
+              </w:pBdr>
+              <w:spacing w:line="240" w:lineRule="auto"/>
+            </w:pPr>
+            <w:r>
+              <w:rPr>
+                <w:i/>
+              </w:rPr>
+              <w:t xml:space="preserve">Preconditions: </w:t>
+            </w:r>
+            <w:r>
+              <w:t>Test Initialization step 1 runs correctly</w:t>
+            </w:r>
+          </w:p>
+          <w:p>
+            <w:pPr>
+              <w:widowControl w:val="0"/>
+              <w:pBdr>
+                <w:top w:val="nil"/>
+                <w:left w:val="nil"/>
+                <w:bottom w:val="nil"/>
+                <w:right w:val="nil"/>
+                <w:between w:val="nil"/>
+              </w:pBdr>
+              <w:spacing w:line="240" w:lineRule="auto"/>
+            </w:pPr>
+          </w:p>
+          <w:p>
+            <w:pPr>
+              <w:widowControl w:val="0"/>
+              <w:pBdr>
+                <w:top w:val="nil"/>
+                <w:left w:val="nil"/>
+                <w:bottom w:val="nil"/>
+                <w:right w:val="nil"/>
+                <w:between w:val="nil"/>
+              </w:pBdr>
+              <w:spacing w:line="240" w:lineRule="auto"/>
+            </w:pPr>
+            <w:r>
+              <w:t xml:space="preserve">Click the </w:t>
+            </w:r>
+            <w:r>
+              <w:rPr>
+                <w:b/>
+              </w:rPr>
+              <w:t>Faculty</w:t>
+            </w:r>
+            <w:r>
+              <w:rPr>
+                <w:b/>
+              </w:rPr>
+              <w:t xml:space="preserve"> Directory</w:t>
+            </w:r>
+            <w:r>
+              <w:t xml:space="preserve"> button and then the </w:t>
+            </w:r>
+            <w:r>
+              <w:rPr>
+                <w:b/>
+              </w:rPr>
+              <w:t>Save</w:t>
+            </w:r>
+            <w:r>
+              <w:rPr>
+                <w:b/>
+              </w:rPr>
+              <w:t xml:space="preserve"> Faculty Directory</w:t>
+            </w:r>
+            <w:r>
+              <w:t xml:space="preserve"> button.</w:t>
+            </w:r>
+          </w:p>
+          <w:p>
+            <w:pPr>
+              <w:widowControl w:val="0"/>
+              <w:pBdr>
+                <w:top w:val="nil"/>
+                <w:left w:val="nil"/>
+                <w:bottom w:val="nil"/>
+                <w:right w:val="nil"/>
+                <w:between w:val="nil"/>
+              </w:pBdr>
+              <w:spacing w:line="240" w:lineRule="auto"/>
+            </w:pPr>
+          </w:p>
+          <w:p>
+            <w:pPr>
+              <w:widowControl w:val="0"/>
+              <w:pBdr>
+                <w:top w:val="nil"/>
+                <w:left w:val="nil"/>
+                <w:bottom w:val="nil"/>
+                <w:right w:val="nil"/>
+                <w:between w:val="nil"/>
+              </w:pBdr>
+              <w:spacing w:line="240" w:lineRule="auto"/>
+            </w:pPr>
+            <w:r>
+              <w:t xml:space="preserve">When the file chooser loads click the </w:t>
+            </w:r>
+            <w:r>
+              <w:rPr>
+                <w:b/>
+              </w:rPr>
+              <w:t xml:space="preserve">Cancel </w:t>
+            </w:r>
+            <w:r>
+              <w:t>button.</w:t>
+            </w:r>
+          </w:p>
+          <w:p>
+            <w:pPr>
+              <w:widowControl w:val="0"/>
+              <w:pBdr>
+                <w:top w:val="nil"/>
+                <w:left w:val="nil"/>
+                <w:bottom w:val="nil"/>
+                <w:right w:val="nil"/>
+                <w:between w:val="nil"/>
+              </w:pBdr>
+              <w:spacing w:line="240" w:lineRule="auto"/>
+            </w:pPr>
+          </w:p>
+          <w:p>
+            <w:pPr>
+              <w:widowControl w:val="0"/>
+              <w:pBdr>
+                <w:top w:val="nil"/>
+                <w:left w:val="nil"/>
+                <w:bottom w:val="nil"/>
+                <w:right w:val="nil"/>
+                <w:between w:val="nil"/>
+              </w:pBdr>
+              <w:spacing w:line="240" w:lineRule="auto"/>
+              <w:rPr>
+                <w:b/>
+              </w:rPr>
+            </w:pPr>
+            <w:r>
+              <w:t xml:space="preserve">Click the </w:t>
+            </w:r>
+            <w:r>
+              <w:rPr>
+                <w:b/>
+              </w:rPr>
+              <w:t>Ok</w:t>
+            </w:r>
+            <w:r>
+              <w:t xml:space="preserve"> button.</w:t>
+            </w:r>
+          </w:p>
+        </w:tc>
+        <w:tc>
+          <w:tcPr>
+            <w:tcW w:w="3255" w:type="dxa"/>
+            <w:shd w:val="clear" w:color="auto" w:fill="auto"/>
+            <w:tcMar>
+              <w:top w:w="100" w:type="dxa"/>
+              <w:left w:w="100" w:type="dxa"/>
+              <w:bottom w:w="100" w:type="dxa"/>
+              <w:right w:w="100" w:type="dxa"/>
+            </w:tcMar>
+          </w:tcPr>
+          <w:p>
+            <w:pPr>
+              <w:widowControl w:val="0"/>
+              <w:pBdr>
+                <w:top w:val="nil"/>
+                <w:left w:val="nil"/>
+                <w:bottom w:val="nil"/>
+                <w:right w:val="nil"/>
+                <w:between w:val="nil"/>
+              </w:pBdr>
+              <w:spacing w:line="240" w:lineRule="auto"/>
+            </w:pPr>
+            <w:r>
+              <w:t>A pop-up dialog loads with an error message “Action canceled.” Once the Ok button is clicked</w:t>
+            </w:r>
+            <w:r>
+              <w:t>,</w:t>
+            </w:r>
+            <w:r>
+              <w:t xml:space="preserve"> they are returned back to the main panel.</w:t>
+            </w:r>
+          </w:p>
+          <w:p>
+            <w:pPr>
+              <w:widowControl w:val="0"/>
+              <w:pBdr>
+                <w:top w:val="nil"/>
+                <w:left w:val="nil"/>
+                <w:bottom w:val="nil"/>
+                <w:right w:val="nil"/>
+                <w:between w:val="nil"/>
+              </w:pBdr>
+              <w:spacing w:line="240" w:lineRule="auto"/>
+            </w:pPr>
+          </w:p>
+        </w:tc>
+        <w:tc>
+          <w:tcPr>
+            <w:tcW w:w="3240" w:type="dxa"/>
+            <w:shd w:val="clear" w:color="auto" w:fill="auto"/>
+            <w:tcMar>
+              <w:top w:w="100" w:type="dxa"/>
+              <w:left w:w="100" w:type="dxa"/>
+              <w:bottom w:w="100" w:type="dxa"/>
+              <w:right w:w="100" w:type="dxa"/>
+            </w:tcMar>
+          </w:tcPr>
+          <w:p>
+            <w:pPr>
+              <w:widowControl w:val="0"/>
+              <w:pBdr>
+                <w:top w:val="nil"/>
+                <w:left w:val="nil"/>
+                <w:bottom w:val="nil"/>
+                <w:right w:val="nil"/>
+                <w:between w:val="nil"/>
+              </w:pBdr>
+              <w:spacing w:line="240" w:lineRule="auto"/>
+            </w:pPr>
+            <w:r>
+              <w:t>A pop-up dialog loads with an error message “Action canceled.” Once the Ok button is clicked, they are returned back to the main panel.</w:t>
+            </w:r>
+          </w:p>
+          <w:p>
+            <w:pPr>
+              <w:widowControl w:val="0"/>
+              <w:pBdr>
+                <w:top w:val="nil"/>
+                <w:left w:val="nil"/>
+                <w:bottom w:val="nil"/>
+                <w:right w:val="nil"/>
+                <w:between w:val="nil"/>
+              </w:pBdr>
+              <w:spacing w:line="240" w:lineRule="auto"/>
+              <w:rPr>
+                <w:b/>
+              </w:rPr>
+            </w:pPr>
+          </w:p>
+        </w:tc>
+      </w:tr>
+      <w:tr>
+        <w:tc>
+          <w:tcPr>
+            <w:tcW w:w="1185" w:type="dxa"/>
+            <w:shd w:val="clear" w:color="auto" w:fill="auto"/>
+            <w:tcMar>
+              <w:top w:w="100" w:type="dxa"/>
+              <w:left w:w="100" w:type="dxa"/>
+              <w:bottom w:w="100" w:type="dxa"/>
+              <w:right w:w="100" w:type="dxa"/>
+            </w:tcMar>
+          </w:tcPr>
+          <w:p>
+            <w:pPr>
+              <w:widowControl w:val="0"/>
+              <w:pBdr>
+                <w:top w:val="nil"/>
+                <w:left w:val="nil"/>
+                <w:bottom w:val="nil"/>
+                <w:right w:val="nil"/>
+                <w:between w:val="nil"/>
+              </w:pBdr>
+              <w:spacing w:line="240" w:lineRule="auto"/>
+            </w:pPr>
+            <w:proofErr w:type="spellStart"/>
+            <w:r>
+              <w:t>CancelLoadingFileInCourseCatalogPanel</w:t>
+            </w:r>
+            <w:proofErr w:type="spellEnd"/>
+          </w:p>
+        </w:tc>
+        <w:tc>
+          <w:tcPr>
+            <w:tcW w:w="5280" w:type="dxa"/>
+            <w:shd w:val="clear" w:color="auto" w:fill="auto"/>
+            <w:tcMar>
+              <w:top w:w="100" w:type="dxa"/>
+              <w:left w:w="100" w:type="dxa"/>
+              <w:bottom w:w="100" w:type="dxa"/>
+              <w:right w:w="100" w:type="dxa"/>
+            </w:tcMar>
+          </w:tcPr>
+          <w:p>
+            <w:pPr>
+              <w:widowControl w:val="0"/>
+              <w:pBdr>
+                <w:top w:val="nil"/>
+                <w:left w:val="nil"/>
+                <w:bottom w:val="nil"/>
+                <w:right w:val="nil"/>
+                <w:between w:val="nil"/>
+              </w:pBdr>
+              <w:spacing w:line="240" w:lineRule="auto"/>
+            </w:pPr>
+            <w:r>
+              <w:rPr>
+                <w:i/>
+              </w:rPr>
+              <w:t xml:space="preserve">Preconditions: </w:t>
+            </w:r>
+            <w:r>
+              <w:t>Test Initialization step 1 runs correctly</w:t>
+            </w:r>
+          </w:p>
+          <w:p>
+            <w:pPr>
+              <w:widowControl w:val="0"/>
+              <w:pBdr>
+                <w:top w:val="nil"/>
+                <w:left w:val="nil"/>
+                <w:bottom w:val="nil"/>
+                <w:right w:val="nil"/>
+                <w:between w:val="nil"/>
+              </w:pBdr>
+              <w:spacing w:line="240" w:lineRule="auto"/>
+            </w:pPr>
+          </w:p>
+          <w:p>
+            <w:pPr>
+              <w:widowControl w:val="0"/>
+              <w:pBdr>
+                <w:top w:val="nil"/>
+                <w:left w:val="nil"/>
+                <w:bottom w:val="nil"/>
+                <w:right w:val="nil"/>
+                <w:between w:val="nil"/>
+              </w:pBdr>
+              <w:spacing w:line="240" w:lineRule="auto"/>
+            </w:pPr>
+            <w:r>
+              <w:t xml:space="preserve">Click the </w:t>
+            </w:r>
+            <w:r>
+              <w:rPr>
+                <w:b/>
+              </w:rPr>
+              <w:t xml:space="preserve">Course Catalog </w:t>
+            </w:r>
+            <w:r>
+              <w:t xml:space="preserve">button and then the </w:t>
+            </w:r>
+            <w:r>
+              <w:rPr>
+                <w:b/>
+              </w:rPr>
+              <w:t xml:space="preserve">Load </w:t>
+            </w:r>
+            <w:r>
+              <w:rPr>
+                <w:b/>
+              </w:rPr>
+              <w:t xml:space="preserve">Course Catalog </w:t>
+            </w:r>
+            <w:r>
+              <w:t>button.</w:t>
+            </w:r>
+          </w:p>
+          <w:p>
+            <w:pPr>
+              <w:widowControl w:val="0"/>
+              <w:pBdr>
+                <w:top w:val="nil"/>
+                <w:left w:val="nil"/>
+                <w:bottom w:val="nil"/>
+                <w:right w:val="nil"/>
+                <w:between w:val="nil"/>
+              </w:pBdr>
+              <w:spacing w:line="240" w:lineRule="auto"/>
+            </w:pPr>
+          </w:p>
+          <w:p>
+            <w:pPr>
+              <w:widowControl w:val="0"/>
+              <w:pBdr>
+                <w:top w:val="nil"/>
+                <w:left w:val="nil"/>
+                <w:bottom w:val="nil"/>
+                <w:right w:val="nil"/>
+                <w:between w:val="nil"/>
+              </w:pBdr>
+              <w:spacing w:line="240" w:lineRule="auto"/>
+            </w:pPr>
+            <w:r>
+              <w:t xml:space="preserve">When the file chooser loads click the </w:t>
+            </w:r>
+            <w:r>
+              <w:rPr>
+                <w:b/>
+              </w:rPr>
+              <w:t xml:space="preserve">Cancel </w:t>
+            </w:r>
+            <w:r>
+              <w:t>button.</w:t>
+            </w:r>
+          </w:p>
+          <w:p>
+            <w:pPr>
+              <w:widowControl w:val="0"/>
+              <w:pBdr>
+                <w:top w:val="nil"/>
+                <w:left w:val="nil"/>
+                <w:bottom w:val="nil"/>
+                <w:right w:val="nil"/>
+                <w:between w:val="nil"/>
+              </w:pBdr>
+              <w:spacing w:line="240" w:lineRule="auto"/>
+            </w:pPr>
+          </w:p>
+          <w:p>
+            <w:pPr>
+              <w:widowControl w:val="0"/>
+              <w:pBdr>
+                <w:top w:val="nil"/>
+                <w:left w:val="nil"/>
+                <w:bottom w:val="nil"/>
+                <w:right w:val="nil"/>
+                <w:between w:val="nil"/>
+              </w:pBdr>
+              <w:spacing w:line="240" w:lineRule="auto"/>
+              <w:rPr>
+                <w:b/>
+              </w:rPr>
+            </w:pPr>
+            <w:r>
+              <w:t xml:space="preserve">Click the </w:t>
+            </w:r>
+            <w:r>
+              <w:rPr>
+                <w:b/>
+              </w:rPr>
+              <w:t>Ok</w:t>
+            </w:r>
+            <w:r>
+              <w:t xml:space="preserve"> button.</w:t>
+            </w:r>
+          </w:p>
+        </w:tc>
+        <w:tc>
+          <w:tcPr>
+            <w:tcW w:w="3255" w:type="dxa"/>
+            <w:shd w:val="clear" w:color="auto" w:fill="auto"/>
+            <w:tcMar>
+              <w:top w:w="100" w:type="dxa"/>
+              <w:left w:w="100" w:type="dxa"/>
+              <w:bottom w:w="100" w:type="dxa"/>
+              <w:right w:w="100" w:type="dxa"/>
+            </w:tcMar>
+          </w:tcPr>
+          <w:p>
+            <w:pPr>
+              <w:widowControl w:val="0"/>
+              <w:pBdr>
+                <w:top w:val="nil"/>
+                <w:left w:val="nil"/>
+                <w:bottom w:val="nil"/>
+                <w:right w:val="nil"/>
+                <w:between w:val="nil"/>
+              </w:pBdr>
+              <w:spacing w:line="240" w:lineRule="auto"/>
+            </w:pPr>
+            <w:r>
+              <w:t>A pop-up dialog loads with an error message “Action canceled.” Once the Ok button is clicked, they are returned back to the main panel.</w:t>
+            </w:r>
+          </w:p>
+        </w:tc>
+        <w:tc>
+          <w:tcPr>
+            <w:tcW w:w="3240" w:type="dxa"/>
+            <w:shd w:val="clear" w:color="auto" w:fill="auto"/>
+            <w:tcMar>
+              <w:top w:w="100" w:type="dxa"/>
+              <w:left w:w="100" w:type="dxa"/>
+              <w:bottom w:w="100" w:type="dxa"/>
+              <w:right w:w="100" w:type="dxa"/>
+            </w:tcMar>
+          </w:tcPr>
+          <w:p>
+            <w:pPr>
+              <w:widowControl w:val="0"/>
+              <w:pBdr>
+                <w:top w:val="nil"/>
+                <w:left w:val="nil"/>
+                <w:bottom w:val="nil"/>
+                <w:right w:val="nil"/>
+                <w:between w:val="nil"/>
+              </w:pBdr>
+              <w:spacing w:line="240" w:lineRule="auto"/>
+            </w:pPr>
+            <w:r>
+              <w:t>A pop-up dialog loads with an error message “Action canceled.” Once the Ok button is clicked, they are returned back to the main panel.</w:t>
+            </w:r>
+          </w:p>
+          <w:p>
+            <w:pPr>
+              <w:widowControl w:val="0"/>
+              <w:pBdr>
+                <w:top w:val="nil"/>
+                <w:left w:val="nil"/>
+                <w:bottom w:val="nil"/>
+                <w:right w:val="nil"/>
+                <w:between w:val="nil"/>
+              </w:pBdr>
+              <w:spacing w:line="240" w:lineRule="auto"/>
+              <w:rPr>
+                <w:b/>
+              </w:rPr>
+            </w:pPr>
+          </w:p>
+        </w:tc>
+      </w:tr>
+      <w:tr>
+        <w:tc>
+          <w:tcPr>
+            <w:tcW w:w="1185" w:type="dxa"/>
+            <w:shd w:val="clear" w:color="auto" w:fill="auto"/>
+            <w:tcMar>
+              <w:top w:w="100" w:type="dxa"/>
+              <w:left w:w="100" w:type="dxa"/>
+              <w:bottom w:w="100" w:type="dxa"/>
+              <w:right w:w="100" w:type="dxa"/>
+            </w:tcMar>
+          </w:tcPr>
+          <w:p>
+            <w:pPr>
+              <w:widowControl w:val="0"/>
+              <w:pBdr>
+                <w:top w:val="nil"/>
+                <w:left w:val="nil"/>
+                <w:bottom w:val="nil"/>
+                <w:right w:val="nil"/>
+                <w:between w:val="nil"/>
+              </w:pBdr>
+              <w:spacing w:line="240" w:lineRule="auto"/>
+            </w:pPr>
+            <w:proofErr w:type="spellStart"/>
+            <w:r>
+              <w:t>CancelSavingFileInCourseCatalogPanel</w:t>
+            </w:r>
+            <w:proofErr w:type="spellEnd"/>
+          </w:p>
+        </w:tc>
+        <w:tc>
+          <w:tcPr>
+            <w:tcW w:w="5280" w:type="dxa"/>
+            <w:shd w:val="clear" w:color="auto" w:fill="auto"/>
+            <w:tcMar>
+              <w:top w:w="100" w:type="dxa"/>
+              <w:left w:w="100" w:type="dxa"/>
+              <w:bottom w:w="100" w:type="dxa"/>
+              <w:right w:w="100" w:type="dxa"/>
+            </w:tcMar>
+          </w:tcPr>
+          <w:p>
+            <w:pPr>
+              <w:widowControl w:val="0"/>
+              <w:pBdr>
+                <w:top w:val="nil"/>
+                <w:left w:val="nil"/>
+                <w:bottom w:val="nil"/>
+                <w:right w:val="nil"/>
+                <w:between w:val="nil"/>
+              </w:pBdr>
+              <w:spacing w:line="240" w:lineRule="auto"/>
+            </w:pPr>
+            <w:r>
+              <w:rPr>
+                <w:i/>
+              </w:rPr>
+              <w:t xml:space="preserve">Preconditions: </w:t>
+            </w:r>
+            <w:r>
+              <w:t>Test Initialization step 1 runs correctly</w:t>
+            </w:r>
+          </w:p>
+          <w:p>
+            <w:pPr>
+              <w:widowControl w:val="0"/>
+              <w:pBdr>
+                <w:top w:val="nil"/>
+                <w:left w:val="nil"/>
+                <w:bottom w:val="nil"/>
+                <w:right w:val="nil"/>
+                <w:between w:val="nil"/>
+              </w:pBdr>
+              <w:spacing w:line="240" w:lineRule="auto"/>
+            </w:pPr>
+          </w:p>
+          <w:p>
+            <w:pPr>
+              <w:widowControl w:val="0"/>
+              <w:pBdr>
+                <w:top w:val="nil"/>
+                <w:left w:val="nil"/>
+                <w:bottom w:val="nil"/>
+                <w:right w:val="nil"/>
+                <w:between w:val="nil"/>
+              </w:pBdr>
+              <w:spacing w:line="240" w:lineRule="auto"/>
+            </w:pPr>
+            <w:r>
+              <w:t xml:space="preserve">Click the </w:t>
+            </w:r>
+            <w:r>
+              <w:rPr>
+                <w:b/>
+              </w:rPr>
+              <w:t xml:space="preserve">Course Catalog </w:t>
+            </w:r>
+            <w:r>
+              <w:t xml:space="preserve">button and then the </w:t>
+            </w:r>
+            <w:r>
+              <w:rPr>
+                <w:b/>
+              </w:rPr>
+              <w:t>Save</w:t>
+            </w:r>
             <w:bookmarkStart w:id="3" w:name="_GoBack"/>
             <w:bookmarkEnd w:id="3"/>
+            <w:r>
+              <w:rPr>
+                <w:b/>
+              </w:rPr>
+              <w:t xml:space="preserve"> </w:t>
+            </w:r>
+            <w:r>
+              <w:rPr>
+                <w:b/>
+              </w:rPr>
+              <w:t xml:space="preserve">Course Catalog </w:t>
+            </w:r>
+            <w:r>
+              <w:t>button.</w:t>
+            </w:r>
+          </w:p>
+          <w:p>
+            <w:pPr>
+              <w:widowControl w:val="0"/>
+              <w:pBdr>
+                <w:top w:val="nil"/>
+                <w:left w:val="nil"/>
+                <w:bottom w:val="nil"/>
+                <w:right w:val="nil"/>
+                <w:between w:val="nil"/>
+              </w:pBdr>
+              <w:spacing w:line="240" w:lineRule="auto"/>
+            </w:pPr>
+          </w:p>
+          <w:p>
+            <w:pPr>
+              <w:widowControl w:val="0"/>
+              <w:pBdr>
+                <w:top w:val="nil"/>
+                <w:left w:val="nil"/>
+                <w:bottom w:val="nil"/>
+                <w:right w:val="nil"/>
+                <w:between w:val="nil"/>
+              </w:pBdr>
+              <w:spacing w:line="240" w:lineRule="auto"/>
+            </w:pPr>
+            <w:r>
+              <w:t xml:space="preserve">When the file chooser loads click the </w:t>
+            </w:r>
+            <w:r>
+              <w:rPr>
+                <w:b/>
+              </w:rPr>
+              <w:t xml:space="preserve">Cancel </w:t>
+            </w:r>
+            <w:r>
+              <w:t>button.</w:t>
+            </w:r>
+          </w:p>
+          <w:p>
+            <w:pPr>
+              <w:widowControl w:val="0"/>
+              <w:pBdr>
+                <w:top w:val="nil"/>
+                <w:left w:val="nil"/>
+                <w:bottom w:val="nil"/>
+                <w:right w:val="nil"/>
+                <w:between w:val="nil"/>
+              </w:pBdr>
+              <w:spacing w:line="240" w:lineRule="auto"/>
+            </w:pPr>
+          </w:p>
+          <w:p>
+            <w:pPr>
+              <w:widowControl w:val="0"/>
+              <w:pBdr>
+                <w:top w:val="nil"/>
+                <w:left w:val="nil"/>
+                <w:bottom w:val="nil"/>
+                <w:right w:val="nil"/>
+                <w:between w:val="nil"/>
+              </w:pBdr>
+              <w:spacing w:line="240" w:lineRule="auto"/>
+              <w:rPr>
+                <w:b/>
+              </w:rPr>
+            </w:pPr>
+            <w:r>
+              <w:lastRenderedPageBreak/>
+              <w:t xml:space="preserve">Click the </w:t>
+            </w:r>
+            <w:r>
+              <w:rPr>
+                <w:b/>
+              </w:rPr>
+              <w:t>Ok</w:t>
+            </w:r>
+            <w:r>
+              <w:t xml:space="preserve"> button.</w:t>
+            </w:r>
+          </w:p>
+        </w:tc>
+        <w:tc>
+          <w:tcPr>
+            <w:tcW w:w="3255" w:type="dxa"/>
+            <w:shd w:val="clear" w:color="auto" w:fill="auto"/>
+            <w:tcMar>
+              <w:top w:w="100" w:type="dxa"/>
+              <w:left w:w="100" w:type="dxa"/>
+              <w:bottom w:w="100" w:type="dxa"/>
+              <w:right w:w="100" w:type="dxa"/>
+            </w:tcMar>
+          </w:tcPr>
+          <w:p>
+            <w:pPr>
+              <w:widowControl w:val="0"/>
+              <w:pBdr>
+                <w:top w:val="nil"/>
+                <w:left w:val="nil"/>
+                <w:bottom w:val="nil"/>
+                <w:right w:val="nil"/>
+                <w:between w:val="nil"/>
+              </w:pBdr>
+              <w:spacing w:line="240" w:lineRule="auto"/>
+            </w:pPr>
+            <w:r>
+              <w:lastRenderedPageBreak/>
+              <w:t>A pop-up dialog loads with an error message “Action canceled.” Once the Ok button is clicked, they are returned back to the main panel.</w:t>
+            </w:r>
           </w:p>
         </w:tc>
         <w:tc>
@@ -905,6 +2551,22 @@
               <w:right w:w="100" w:type="dxa"/>
             </w:tcMar>
           </w:tcPr>
+          <w:p>
+            <w:pPr>
+              <w:widowControl w:val="0"/>
+              <w:pBdr>
+                <w:top w:val="nil"/>
+                <w:left w:val="nil"/>
+                <w:bottom w:val="nil"/>
+                <w:right w:val="nil"/>
+                <w:between w:val="nil"/>
+              </w:pBdr>
+              <w:spacing w:line="240" w:lineRule="auto"/>
+            </w:pPr>
+            <w:r>
+              <w:t>A pop-up dialog loads with an error message “Action canceled.” Once the Ok button is clicked, they are returned back to the main panel.</w:t>
+            </w:r>
+          </w:p>
           <w:p>
             <w:pPr>
               <w:widowControl w:val="0"/>

</xml_diff>